<commit_message>
Added thoughts on how to merge panels
</commit_message>
<xml_diff>
--- a/Tiger/How To Edit OML Shape.docx
+++ b/Tiger/How To Edit OML Shape.docx
@@ -430,8 +430,6 @@
       <w:r>
         <w:t>Hold Control on the keyboard (this will stop the point from snapping to automatic locations) and then Left click and hold on the vertex you want to move up/down and/or left/right, drag it to the new location and release.  Exit the sketch.  All of the side sketches will update.</w:t>
       </w:r>
-      <w:bookmarkStart w:id="0" w:name="_GoBack"/>
-      <w:bookmarkEnd w:id="0"/>
     </w:p>
     <w:p>
       <w:pPr>
@@ -480,6 +478,143 @@
         </w:drawing>
       </w:r>
     </w:p>
+    <w:p>
+      <w:pPr>
+        <w:pStyle w:val="ListParagraph"/>
+        <w:ind w:left="1080"/>
+      </w:pPr>
+    </w:p>
+    <w:p>
+      <w:pPr>
+        <w:pStyle w:val="ListParagraph"/>
+        <w:ind w:left="1080"/>
+      </w:pPr>
+      <w:r>
+        <w:t>(To remove panels)</w:t>
+      </w:r>
+    </w:p>
+    <w:p>
+      <w:pPr>
+        <w:pStyle w:val="ListParagraph"/>
+        <w:numPr>
+          <w:ilvl w:val="0"/>
+          <w:numId w:val="3"/>
+        </w:numPr>
+      </w:pPr>
+      <w:r>
+        <w:t xml:space="preserve"> Each Surface Fill has an associated 3D sketch of a triangle where the vertices are coincident with the Side Sketches, which allow the points of the side sketches to be dragged around and have the model automatically update afterward. See images below.</w:t>
+      </w:r>
+    </w:p>
+    <w:p>
+      <w:pPr>
+        <w:pStyle w:val="ListParagraph"/>
+        <w:ind w:left="1440"/>
+      </w:pPr>
+      <w:r>
+        <w:rPr>
+          <w:noProof/>
+        </w:rPr>
+        <w:lastRenderedPageBreak/>
+        <w:drawing>
+          <wp:inline distT="0" distB="0" distL="0" distR="0" wp14:anchorId="0EC57D8A" wp14:editId="126C9CC3">
+            <wp:extent cx="5943600" cy="3384550"/>
+            <wp:effectExtent l="0" t="0" r="0" b="6350"/>
+            <wp:docPr id="9" name="Picture 9"/>
+            <wp:cNvGraphicFramePr>
+              <a:graphicFrameLocks xmlns:a="http://schemas.openxmlformats.org/drawingml/2006/main" noChangeAspect="1"/>
+            </wp:cNvGraphicFramePr>
+            <a:graphic xmlns:a="http://schemas.openxmlformats.org/drawingml/2006/main">
+              <a:graphicData uri="http://schemas.openxmlformats.org/drawingml/2006/picture">
+                <pic:pic xmlns:pic="http://schemas.openxmlformats.org/drawingml/2006/picture">
+                  <pic:nvPicPr>
+                    <pic:cNvPr id="1" name=""/>
+                    <pic:cNvPicPr/>
+                  </pic:nvPicPr>
+                  <pic:blipFill>
+                    <a:blip r:embed="rId13"/>
+                    <a:stretch>
+                      <a:fillRect/>
+                    </a:stretch>
+                  </pic:blipFill>
+                  <pic:spPr>
+                    <a:xfrm>
+                      <a:off x="0" y="0"/>
+                      <a:ext cx="5943600" cy="3384550"/>
+                    </a:xfrm>
+                    <a:prstGeom prst="rect">
+                      <a:avLst/>
+                    </a:prstGeom>
+                  </pic:spPr>
+                </pic:pic>
+              </a:graphicData>
+            </a:graphic>
+          </wp:inline>
+        </w:drawing>
+      </w:r>
+    </w:p>
+    <w:p>
+      <w:pPr>
+        <w:pStyle w:val="ListParagraph"/>
+        <w:ind w:left="1440"/>
+      </w:pPr>
+      <w:r>
+        <w:rPr>
+          <w:noProof/>
+        </w:rPr>
+        <w:drawing>
+          <wp:inline distT="0" distB="0" distL="0" distR="0" wp14:anchorId="64125D3F" wp14:editId="52E1E629">
+            <wp:extent cx="5943600" cy="3305175"/>
+            <wp:effectExtent l="0" t="0" r="0" b="9525"/>
+            <wp:docPr id="10" name="Picture 10"/>
+            <wp:cNvGraphicFramePr>
+              <a:graphicFrameLocks xmlns:a="http://schemas.openxmlformats.org/drawingml/2006/main" noChangeAspect="1"/>
+            </wp:cNvGraphicFramePr>
+            <a:graphic xmlns:a="http://schemas.openxmlformats.org/drawingml/2006/main">
+              <a:graphicData uri="http://schemas.openxmlformats.org/drawingml/2006/picture">
+                <pic:pic xmlns:pic="http://schemas.openxmlformats.org/drawingml/2006/picture">
+                  <pic:nvPicPr>
+                    <pic:cNvPr id="1" name=""/>
+                    <pic:cNvPicPr/>
+                  </pic:nvPicPr>
+                  <pic:blipFill>
+                    <a:blip r:embed="rId14"/>
+                    <a:stretch>
+                      <a:fillRect/>
+                    </a:stretch>
+                  </pic:blipFill>
+                  <pic:spPr>
+                    <a:xfrm>
+                      <a:off x="0" y="0"/>
+                      <a:ext cx="5943600" cy="3305175"/>
+                    </a:xfrm>
+                    <a:prstGeom prst="rect">
+                      <a:avLst/>
+                    </a:prstGeom>
+                  </pic:spPr>
+                </pic:pic>
+              </a:graphicData>
+            </a:graphic>
+          </wp:inline>
+        </w:drawing>
+      </w:r>
+    </w:p>
+    <w:p>
+      <w:pPr>
+        <w:pStyle w:val="ListParagraph"/>
+        <w:numPr>
+          <w:ilvl w:val="0"/>
+          <w:numId w:val="3"/>
+        </w:numPr>
+      </w:pPr>
+      <w:r>
+        <w:t xml:space="preserve"> To merge panels, you have to delete the Surface Fill associated with the panels to be merged, then delete all but one of the 3D sketches.  Edit the remaining 3D sketch and add line segments with vertices coincident (mated) to the side sketches to keep associativity.  </w:t>
+      </w:r>
+      <w:r>
+        <w:t>Make sure all the vertices line in the same plane.  Create a new Surface Fill to replace the deleted surfaces.</w:t>
+      </w:r>
+      <w:bookmarkStart w:id="0" w:name="_GoBack"/>
+      <w:bookmarkEnd w:id="0"/>
+    </w:p>
     <w:sectPr>
       <w:pgSz w:w="12240" w:h="15840"/>
       <w:pgMar w:top="1440" w:right="1440" w:bottom="1440" w:left="1440" w:header="720" w:footer="720" w:gutter="0"/>
@@ -493,6 +628,95 @@
 <file path=word/numbering.xml><?xml version="1.0" encoding="utf-8"?>
 <w:numbering xmlns:wpc="http://schemas.microsoft.com/office/word/2010/wordprocessingCanvas" xmlns:mc="http://schemas.openxmlformats.org/markup-compatibility/2006" xmlns:o="urn:schemas-microsoft-com:office:office" xmlns:r="http://schemas.openxmlformats.org/officeDocument/2006/relationships" xmlns:m="http://schemas.openxmlformats.org/officeDocument/2006/math" xmlns:v="urn:schemas-microsoft-com:vml" xmlns:wp14="http://schemas.microsoft.com/office/word/2010/wordprocessingDrawing" xmlns:wp="http://schemas.openxmlformats.org/drawingml/2006/wordprocessingDrawing" xmlns:w10="urn:schemas-microsoft-com:office:word" xmlns:w="http://schemas.openxmlformats.org/wordprocessingml/2006/main" xmlns:w14="http://schemas.microsoft.com/office/word/2010/wordml" xmlns:w15="http://schemas.microsoft.com/office/word/2012/wordml" xmlns:wpg="http://schemas.microsoft.com/office/word/2010/wordprocessingGroup" xmlns:wpi="http://schemas.microsoft.com/office/word/2010/wordprocessingInk" xmlns:wne="http://schemas.microsoft.com/office/word/2006/wordml" xmlns:wps="http://schemas.microsoft.com/office/word/2010/wordprocessingShape" mc:Ignorable="w14 w15 wp14">
   <w:abstractNum w:abstractNumId="0" w15:restartNumberingAfterBreak="0">
+    <w:nsid w:val="07F73983"/>
+    <w:multiLevelType w:val="hybridMultilevel"/>
+    <w:tmpl w:val="AA947C48"/>
+    <w:lvl w:ilvl="0" w:tplc="7B2CECC4">
+      <w:start w:val="1"/>
+      <w:numFmt w:val="decimal"/>
+      <w:lvlText w:val="%1."/>
+      <w:lvlJc w:val="left"/>
+      <w:pPr>
+        <w:ind w:left="1440" w:hanging="360"/>
+      </w:pPr>
+      <w:rPr>
+        <w:rFonts w:hint="default"/>
+      </w:rPr>
+    </w:lvl>
+    <w:lvl w:ilvl="1" w:tplc="04090019" w:tentative="1">
+      <w:start w:val="1"/>
+      <w:numFmt w:val="lowerLetter"/>
+      <w:lvlText w:val="%2."/>
+      <w:lvlJc w:val="left"/>
+      <w:pPr>
+        <w:ind w:left="2160" w:hanging="360"/>
+      </w:pPr>
+    </w:lvl>
+    <w:lvl w:ilvl="2" w:tplc="0409001B" w:tentative="1">
+      <w:start w:val="1"/>
+      <w:numFmt w:val="lowerRoman"/>
+      <w:lvlText w:val="%3."/>
+      <w:lvlJc w:val="right"/>
+      <w:pPr>
+        <w:ind w:left="2880" w:hanging="180"/>
+      </w:pPr>
+    </w:lvl>
+    <w:lvl w:ilvl="3" w:tplc="0409000F" w:tentative="1">
+      <w:start w:val="1"/>
+      <w:numFmt w:val="decimal"/>
+      <w:lvlText w:val="%4."/>
+      <w:lvlJc w:val="left"/>
+      <w:pPr>
+        <w:ind w:left="3600" w:hanging="360"/>
+      </w:pPr>
+    </w:lvl>
+    <w:lvl w:ilvl="4" w:tplc="04090019" w:tentative="1">
+      <w:start w:val="1"/>
+      <w:numFmt w:val="lowerLetter"/>
+      <w:lvlText w:val="%5."/>
+      <w:lvlJc w:val="left"/>
+      <w:pPr>
+        <w:ind w:left="4320" w:hanging="360"/>
+      </w:pPr>
+    </w:lvl>
+    <w:lvl w:ilvl="5" w:tplc="0409001B" w:tentative="1">
+      <w:start w:val="1"/>
+      <w:numFmt w:val="lowerRoman"/>
+      <w:lvlText w:val="%6."/>
+      <w:lvlJc w:val="right"/>
+      <w:pPr>
+        <w:ind w:left="5040" w:hanging="180"/>
+      </w:pPr>
+    </w:lvl>
+    <w:lvl w:ilvl="6" w:tplc="0409000F" w:tentative="1">
+      <w:start w:val="1"/>
+      <w:numFmt w:val="decimal"/>
+      <w:lvlText w:val="%7."/>
+      <w:lvlJc w:val="left"/>
+      <w:pPr>
+        <w:ind w:left="5760" w:hanging="360"/>
+      </w:pPr>
+    </w:lvl>
+    <w:lvl w:ilvl="7" w:tplc="04090019" w:tentative="1">
+      <w:start w:val="1"/>
+      <w:numFmt w:val="lowerLetter"/>
+      <w:lvlText w:val="%8."/>
+      <w:lvlJc w:val="left"/>
+      <w:pPr>
+        <w:ind w:left="6480" w:hanging="360"/>
+      </w:pPr>
+    </w:lvl>
+    <w:lvl w:ilvl="8" w:tplc="0409001B" w:tentative="1">
+      <w:start w:val="1"/>
+      <w:numFmt w:val="lowerRoman"/>
+      <w:lvlText w:val="%9."/>
+      <w:lvlJc w:val="right"/>
+      <w:pPr>
+        <w:ind w:left="7200" w:hanging="180"/>
+      </w:pPr>
+    </w:lvl>
+  </w:abstractNum>
+  <w:abstractNum w:abstractNumId="1" w15:restartNumberingAfterBreak="0">
     <w:nsid w:val="2DD90B83"/>
     <w:multiLevelType w:val="hybridMultilevel"/>
     <w:tmpl w:val="95F09DEC"/>
@@ -581,7 +805,7 @@
       </w:pPr>
     </w:lvl>
   </w:abstractNum>
-  <w:abstractNum w:abstractNumId="1" w15:restartNumberingAfterBreak="0">
+  <w:abstractNum w:abstractNumId="2" w15:restartNumberingAfterBreak="0">
     <w:nsid w:val="49B559FD"/>
     <w:multiLevelType w:val="hybridMultilevel"/>
     <w:tmpl w:val="DD6E3F96"/>
@@ -671,10 +895,13 @@
     </w:lvl>
   </w:abstractNum>
   <w:num w:numId="1">
-    <w:abstractNumId w:val="0"/>
+    <w:abstractNumId w:val="1"/>
   </w:num>
   <w:num w:numId="2">
-    <w:abstractNumId w:val="1"/>
+    <w:abstractNumId w:val="2"/>
+  </w:num>
+  <w:num w:numId="3">
+    <w:abstractNumId w:val="0"/>
   </w:num>
 </w:numbering>
 </file>

</xml_diff>